<commit_message>
Updated the Legends to add Supp_Table 4 #53
</commit_message>
<xml_diff>
--- a/manuscript/Cushing-Manuscript/Hochberg_Supp_Legends.docx
+++ b/manuscript/Cushing-Manuscript/Hochberg_Supp_Legends.docx
@@ -111,9 +111,68 @@
       </w:r>
     </w:p>
     <w:p>
+      <w:pPr>
+        <w:spacing w:line="480" w:lineRule="auto"/>
+      </w:pPr>
+    </w:p>
+    <w:p>
+      <w:pPr>
+        <w:spacing w:line="480" w:lineRule="auto"/>
+      </w:pPr>
+      <w:r>
+        <w:rPr>
+          <w:b/>
+        </w:rPr>
+        <w:lastRenderedPageBreak/>
+        <w:t>Supplementary Table 4</w:t>
+      </w:r>
+      <w:r>
+        <w:rPr>
+          <w:b/>
+        </w:rPr>
+        <w:t>: Expression changes between control and Cushing's disease subjects</w:t>
+      </w:r>
+      <w:r>
+        <w:rPr>
+          <w:b/>
+        </w:rPr>
+        <w:t xml:space="preserve"> whose age are between 40 and 60 years old</w:t>
+      </w:r>
+      <w:r>
+        <w:rPr>
+          <w:b/>
+        </w:rPr>
+        <w:t>.</w:t>
+      </w:r>
+      <w:r>
+        <w:t xml:space="preserve">  Calculated expression (</w:t>
+      </w:r>
+      <w:proofErr w:type="spellStart"/>
+      <w:r>
+        <w:t>baseMean</w:t>
+      </w:r>
+      <w:proofErr w:type="spellEnd"/>
+      <w:r>
+        <w:t xml:space="preserve">), and expression changes for each gene (log2fold change, standard error and </w:t>
+      </w:r>
+      <w:r>
+        <w:rPr>
+          <w:i/>
+        </w:rPr>
+        <w:t xml:space="preserve">t </w:t>
+      </w:r>
+      <w:r>
+        <w:t>statistic) are shown along with raw p values and adjusted p-values (q value).</w:t>
+      </w:r>
       <w:bookmarkStart w:id="0" w:name="_GoBack"/>
       <w:bookmarkEnd w:id="0"/>
     </w:p>
+    <w:p>
+      <w:pPr>
+        <w:spacing w:line="480" w:lineRule="auto"/>
+      </w:pPr>
+    </w:p>
+    <w:p/>
     <w:sectPr>
       <w:pgSz w:w="12240" w:h="15840"/>
       <w:pgMar w:top="1440" w:right="1800" w:bottom="1440" w:left="1800" w:header="720" w:footer="720" w:gutter="0"/>

</xml_diff>

<commit_message>
Add legends for Supp Tables 4,5,and 6
</commit_message>
<xml_diff>
--- a/manuscript/Cushing-Manuscript/Hochberg_Supp_Legends.docx
+++ b/manuscript/Cushing-Manuscript/Hochberg_Supp_Legends.docx
@@ -136,7 +136,13 @@
         <w:rPr>
           <w:b/>
         </w:rPr>
-        <w:t xml:space="preserve"> whose age are between 40 and 60 years old</w:t>
+        <w:t xml:space="preserve"> </w:t>
+      </w:r>
+      <w:r>
+        <w:rPr>
+          <w:b/>
+        </w:rPr>
+        <w:t>when controlled for BMI</w:t>
       </w:r>
       <w:r>
         <w:rPr>
@@ -163,9 +169,260 @@
       </w:r>
       <w:r>
         <w:t>statistic) are shown along with raw p values and adjusted p-values (q value).</w:t>
+      </w:r>
+      <w:r>
+        <w:t xml:space="preserve"> The suffixes for those mentioned statistics are </w:t>
+      </w:r>
+      <w:proofErr w:type="spellStart"/>
+      <w:r>
+        <w:t>BMIxDisease</w:t>
+      </w:r>
+      <w:proofErr w:type="spellEnd"/>
+      <w:r>
+        <w:t xml:space="preserve"> – the interaction between BMI and the disease status (Cushing’s </w:t>
+      </w:r>
+      <w:proofErr w:type="spellStart"/>
+      <w:r>
+        <w:t>vs</w:t>
+      </w:r>
+      <w:proofErr w:type="spellEnd"/>
+      <w:r>
+        <w:t xml:space="preserve"> Control); </w:t>
+      </w:r>
+      <w:proofErr w:type="spellStart"/>
+      <w:r>
+        <w:t>Obese_vs_notObese</w:t>
+      </w:r>
+      <w:proofErr w:type="spellEnd"/>
+      <w:r>
+        <w:t xml:space="preserve"> – indicating the comparison between obese subjects to non-obese subjects; </w:t>
+      </w:r>
+      <w:proofErr w:type="spellStart"/>
+      <w:r>
+        <w:t>Cushing_vs_Con</w:t>
+      </w:r>
+      <w:proofErr w:type="spellEnd"/>
+      <w:r>
+        <w:t xml:space="preserve"> – indicating the comparison between Cushing’s and control.</w:t>
+      </w:r>
+    </w:p>
+    <w:p>
+      <w:pPr>
+        <w:spacing w:line="480" w:lineRule="auto"/>
+      </w:pPr>
+    </w:p>
+    <w:p>
+      <w:pPr>
+        <w:spacing w:line="480" w:lineRule="auto"/>
+      </w:pPr>
+      <w:r>
+        <w:rPr>
+          <w:b/>
+        </w:rPr>
+        <w:t xml:space="preserve">Supplementary Table </w:t>
+      </w:r>
+      <w:r>
+        <w:rPr>
+          <w:b/>
+        </w:rPr>
+        <w:t>5</w:t>
+      </w:r>
+      <w:r>
+        <w:rPr>
+          <w:b/>
+        </w:rPr>
+        <w:t xml:space="preserve">: </w:t>
+      </w:r>
+      <w:r>
+        <w:rPr>
+          <w:b/>
+        </w:rPr>
+        <w:t>Cushing’s effect on gene expression in obese and non-obese subjects</w:t>
+      </w:r>
+      <w:r>
+        <w:rPr>
+          <w:b/>
+        </w:rPr>
+        <w:t>.</w:t>
+      </w:r>
+      <w:r>
+        <w:t xml:space="preserve"> </w:t>
+      </w:r>
+      <w:r>
+        <w:t xml:space="preserve">Expression </w:t>
+      </w:r>
+      <w:r>
+        <w:t>changes f</w:t>
+      </w:r>
+      <w:r>
+        <w:t>or each gene (log2fold change and</w:t>
+      </w:r>
+      <w:r>
+        <w:t xml:space="preserve"> standard error) are shown along with raw p values and adjusted p-values (q value).</w:t>
+      </w:r>
+      <w:r>
+        <w:t xml:space="preserve">  The suffix </w:t>
+      </w:r>
+      <w:proofErr w:type="spellStart"/>
+      <w:r>
+        <w:t>NotObese</w:t>
+      </w:r>
+      <w:proofErr w:type="spellEnd"/>
+      <w:r>
+        <w:t xml:space="preserve"> indicating the comparison between Cushing’s </w:t>
+      </w:r>
+      <w:proofErr w:type="spellStart"/>
+      <w:r>
+        <w:t>vs</w:t>
+      </w:r>
+      <w:proofErr w:type="spellEnd"/>
+      <w:r>
+        <w:t xml:space="preserve"> Control among non-obese subjects while the suffix Obese indicating the same comparison but within obese subjects.</w:t>
+      </w:r>
+    </w:p>
+    <w:p>
+      <w:pPr>
+        <w:spacing w:line="480" w:lineRule="auto"/>
+      </w:pPr>
+    </w:p>
+    <w:p>
+      <w:pPr>
+        <w:spacing w:line="480" w:lineRule="auto"/>
+      </w:pPr>
+      <w:r>
+        <w:rPr>
+          <w:b/>
+        </w:rPr>
+        <w:t xml:space="preserve">Supplementary Table </w:t>
+      </w:r>
+      <w:r>
+        <w:rPr>
+          <w:b/>
+        </w:rPr>
+        <w:t>6</w:t>
+      </w:r>
+      <w:r>
+        <w:rPr>
+          <w:b/>
+        </w:rPr>
+        <w:t>: Expression changes between control and Cushing's disease subjects</w:t>
+      </w:r>
+      <w:r>
+        <w:rPr>
+          <w:b/>
+        </w:rPr>
+        <w:t xml:space="preserve"> when controlled for </w:t>
+      </w:r>
+      <w:r>
+        <w:rPr>
+          <w:b/>
+        </w:rPr>
+        <w:t xml:space="preserve">both </w:t>
+      </w:r>
+      <w:r>
+        <w:rPr>
+          <w:b/>
+        </w:rPr>
+        <w:t>BMI</w:t>
+      </w:r>
+      <w:r>
+        <w:rPr>
+          <w:b/>
+        </w:rPr>
+        <w:t xml:space="preserve"> and age</w:t>
+      </w:r>
+      <w:r>
+        <w:rPr>
+          <w:b/>
+        </w:rPr>
+        <w:t>.</w:t>
+      </w:r>
+      <w:r>
+        <w:t xml:space="preserve">  Calculated expression (</w:t>
+      </w:r>
+      <w:proofErr w:type="spellStart"/>
+      <w:r>
+        <w:t>baseMean</w:t>
+      </w:r>
+      <w:proofErr w:type="spellEnd"/>
+      <w:r>
+        <w:t xml:space="preserve">), and expression changes for each gene (log2fold change, standard error and </w:t>
+      </w:r>
+      <w:r>
+        <w:rPr>
+          <w:i/>
+        </w:rPr>
+        <w:t xml:space="preserve">t </w:t>
+      </w:r>
+      <w:r>
+        <w:t>statistic) are shown along with raw p values and adjusted p-values (q value).</w:t>
+      </w:r>
+      <w:r>
+        <w:t xml:space="preserve"> Suffixes: </w:t>
+      </w:r>
+      <w:proofErr w:type="spellStart"/>
+      <w:r>
+        <w:t>CushingvsControl</w:t>
+      </w:r>
+      <w:proofErr w:type="spellEnd"/>
+      <w:r>
+        <w:t xml:space="preserve"> – designated for the comparison between Cushing’s </w:t>
+      </w:r>
+      <w:proofErr w:type="spellStart"/>
+      <w:r>
+        <w:t>vs</w:t>
+      </w:r>
+      <w:proofErr w:type="spellEnd"/>
+      <w:r>
+        <w:t xml:space="preserve"> Control; </w:t>
+      </w:r>
+      <w:proofErr w:type="spellStart"/>
+      <w:r>
+        <w:t>Age.MidvsYoung</w:t>
+      </w:r>
+      <w:proofErr w:type="spellEnd"/>
+      <w:r>
+        <w:t xml:space="preserve"> – designated for the comparison between subjects whose ages were (40,60] </w:t>
+      </w:r>
+      <w:proofErr w:type="spellStart"/>
+      <w:r>
+        <w:t>vs</w:t>
+      </w:r>
+      <w:proofErr w:type="spellEnd"/>
+      <w:r>
+        <w:t xml:space="preserve"> those were (0,40]; </w:t>
+      </w:r>
+      <w:proofErr w:type="spellStart"/>
+      <w:r>
+        <w:t>Age.OldvsYoung</w:t>
+      </w:r>
+      <w:proofErr w:type="spellEnd"/>
+      <w:r>
+        <w:t xml:space="preserve"> – designated for the comparison between subjects whose ages are (60,100] </w:t>
+      </w:r>
+      <w:proofErr w:type="spellStart"/>
+      <w:r>
+        <w:t>vs</w:t>
+      </w:r>
+      <w:proofErr w:type="spellEnd"/>
+      <w:r>
+        <w:t xml:space="preserve"> those were (0,40]; </w:t>
+      </w:r>
+      <w:proofErr w:type="spellStart"/>
+      <w:r>
+        <w:t>BMI.ObesevsNotObese</w:t>
+      </w:r>
+      <w:proofErr w:type="spellEnd"/>
+      <w:r>
+        <w:t xml:space="preserve"> – designated for the comparison between obese and non-obese subjects.</w:t>
       </w:r>
       <w:bookmarkStart w:id="0" w:name="_GoBack"/>
       <w:bookmarkEnd w:id="0"/>
+    </w:p>
+    <w:p>
+      <w:pPr>
+        <w:spacing w:line="480" w:lineRule="auto"/>
+      </w:pPr>
     </w:p>
     <w:p>
       <w:pPr>
@@ -405,6 +662,33 @@
       <w:szCs w:val="32"/>
     </w:rPr>
   </w:style>
+  <w:style w:type="paragraph" w:styleId="BalloonText">
+    <w:name w:val="Balloon Text"/>
+    <w:basedOn w:val="Normal"/>
+    <w:link w:val="BalloonTextChar"/>
+    <w:uiPriority w:val="99"/>
+    <w:semiHidden/>
+    <w:unhideWhenUsed/>
+    <w:rsid w:val="003F42B2"/>
+    <w:rPr>
+      <w:rFonts w:ascii="Lucida Grande" w:hAnsi="Lucida Grande" w:cs="Lucida Grande"/>
+      <w:sz w:val="18"/>
+      <w:szCs w:val="18"/>
+    </w:rPr>
+  </w:style>
+  <w:style w:type="character" w:customStyle="1" w:styleId="BalloonTextChar">
+    <w:name w:val="Balloon Text Char"/>
+    <w:basedOn w:val="DefaultParagraphFont"/>
+    <w:link w:val="BalloonText"/>
+    <w:uiPriority w:val="99"/>
+    <w:semiHidden/>
+    <w:rsid w:val="003F42B2"/>
+    <w:rPr>
+      <w:rFonts w:ascii="Lucida Grande" w:hAnsi="Lucida Grande" w:cs="Lucida Grande"/>
+      <w:sz w:val="18"/>
+      <w:szCs w:val="18"/>
+    </w:rPr>
+  </w:style>
 </w:styles>
 </file>
 
@@ -628,6 +912,33 @@
       <w:color w:val="345A8A" w:themeColor="accent1" w:themeShade="B5"/>
       <w:sz w:val="32"/>
       <w:szCs w:val="32"/>
+    </w:rPr>
+  </w:style>
+  <w:style w:type="paragraph" w:styleId="BalloonText">
+    <w:name w:val="Balloon Text"/>
+    <w:basedOn w:val="Normal"/>
+    <w:link w:val="BalloonTextChar"/>
+    <w:uiPriority w:val="99"/>
+    <w:semiHidden/>
+    <w:unhideWhenUsed/>
+    <w:rsid w:val="003F42B2"/>
+    <w:rPr>
+      <w:rFonts w:ascii="Lucida Grande" w:hAnsi="Lucida Grande" w:cs="Lucida Grande"/>
+      <w:sz w:val="18"/>
+      <w:szCs w:val="18"/>
+    </w:rPr>
+  </w:style>
+  <w:style w:type="character" w:customStyle="1" w:styleId="BalloonTextChar">
+    <w:name w:val="Balloon Text Char"/>
+    <w:basedOn w:val="DefaultParagraphFont"/>
+    <w:link w:val="BalloonText"/>
+    <w:uiPriority w:val="99"/>
+    <w:semiHidden/>
+    <w:rsid w:val="003F42B2"/>
+    <w:rPr>
+      <w:rFonts w:ascii="Lucida Grande" w:hAnsi="Lucida Grande" w:cs="Lucida Grande"/>
+      <w:sz w:val="18"/>
+      <w:szCs w:val="18"/>
     </w:rPr>
   </w:style>
 </w:styles>

</xml_diff>